<commit_message>
Pass/Fail testing for ASSERT_DSET_EXIST.SAS
Initial tests completed for ASSERT_DSET_EXITS.SAS, using test plan
template (docx) and pass/fail test code template (sas). Extended
ASSERT_DSET_EXIST.SAS to support multiple data sets. Confirmed that
WPCT-F.07.01.sas still produces same results.
</commit_message>
<xml_diff>
--- a/whitepapers/qualification/testplan_assert_dset_exist.docx
+++ b/whitepapers/qualification/testplan_assert_dset_exist.docx
@@ -4,96 +4,6 @@
   <w:body>
     <w:p>
       <w:pPr>
-        <w:spacing w:after="0"/>
-      </w:pPr>
-      <w:r>
-        <w:t xml:space="preserve">    TEST 1: Detection of data set in WORK library</w:t>
-      </w:r>
-    </w:p>
-    <w:p>
-      <w:pPr>
-        <w:spacing w:after="0"/>
-      </w:pPr>
-      <w:r>
-        <w:t xml:space="preserve">            Certification &amp; Confirmation: Expected log message that all tests pass</w:t>
-      </w:r>
-    </w:p>
-    <w:p>
-      <w:pPr>
-        <w:spacing w:after="0"/>
-      </w:pPr>
-      <w:r>
-        <w:t xml:space="preserve">              NOTE: (TEST_ASSERT_DSET_EXIST) PASS all tests, T1-C2-A T1-C2-B T1-C2-C T1-C2-D</w:t>
-      </w:r>
-    </w:p>
-    <w:p>
-      <w:pPr>
-        <w:spacing w:after="0"/>
-      </w:pPr>
-    </w:p>
-    <w:p>
-      <w:pPr>
-        <w:spacing w:after="0"/>
-      </w:pPr>
-      <w:r>
-        <w:t xml:space="preserve">    TEST 2: Detection of data set in PERMANENT library</w:t>
-      </w:r>
-    </w:p>
-    <w:p>
-      <w:pPr>
-        <w:spacing w:after="0"/>
-      </w:pPr>
-      <w:r>
-        <w:t xml:space="preserve">            Certification &amp; Confirmation: Expected log message that all tests pass</w:t>
-      </w:r>
-    </w:p>
-    <w:p>
-      <w:pPr>
-        <w:spacing w:after="0"/>
-      </w:pPr>
-      <w:r>
-        <w:t xml:space="preserve">              NOTE: (TEST_ASSERT_DSET_EXIST) PASS all tests, T2-C1-A T2-C1-B T2-C1-C</w:t>
-      </w:r>
-    </w:p>
-    <w:p>
-      <w:pPr>
-        <w:spacing w:after="0"/>
-      </w:pPr>
-    </w:p>
-    <w:p>
-      <w:pPr>
-        <w:spacing w:after="0"/>
-      </w:pPr>
-      <w:r>
-        <w:t xml:space="preserve">    TEST 3: Test of non-existent data sets produce expected log messages</w:t>
-      </w:r>
-    </w:p>
-    <w:p>
-      <w:pPr>
-        <w:spacing w:after="0"/>
-      </w:pPr>
-      <w:r>
-        <w:t xml:space="preserve">            Certification: Manual check that log messages are correct, and</w:t>
-      </w:r>
-    </w:p>
-    <w:p>
-      <w:pPr>
-        <w:spacing w:after="0"/>
-      </w:pPr>
-      <w:r>
-        <w:t xml:space="preserve">                           Format follows programming guidelines for log messages</w:t>
-      </w:r>
-    </w:p>
-    <w:p>
-      <w:pPr>
-        <w:spacing w:after="0"/>
-      </w:pPr>
-      <w:r>
-        <w:t xml:space="preserve">            Confirmation:  Automated check that log messages remain unchanged</w:t>
-      </w:r>
-    </w:p>
-    <w:p>
-      <w:pPr>
         <w:pStyle w:val="Heading1"/>
       </w:pPr>
       <w:r>
@@ -105,28 +15,45 @@
         <w:pStyle w:val="Heading2"/>
       </w:pPr>
       <w:r>
-        <w:t>Title of this test</w:t>
-      </w:r>
-      <w:bookmarkStart w:id="0" w:name="_GoBack"/>
-      <w:bookmarkEnd w:id="0"/>
-    </w:p>
-    <w:p>
-      <w:r>
-        <w:t>Brief description and justification of this test</w:t>
-      </w:r>
-      <w:r>
-        <w:t>.</w:t>
-      </w:r>
-    </w:p>
-    <w:p>
-      <w:r>
-        <w:t xml:space="preserve">For example, </w:t>
-      </w:r>
-      <w:r>
-        <w:t>illustrate the need for this test using an example from clinical trials analysis</w:t>
-      </w:r>
-      <w:r>
-        <w:t>.</w:t>
+        <w:t>Null &amp;DS parameter</w:t>
+      </w:r>
+    </w:p>
+    <w:p>
+      <w:r>
+        <w:t>Confirm that macro returns FAIL with value 0 if called with no data set, e.g., null parameter.</w:t>
+      </w:r>
+    </w:p>
+    <w:p>
+      <w:pPr>
+        <w:pStyle w:val="Heading1"/>
+      </w:pPr>
+      <w:r>
+        <w:t>TEST 2</w:t>
+      </w:r>
+    </w:p>
+    <w:p>
+      <w:pPr>
+        <w:pStyle w:val="Heading2"/>
+      </w:pPr>
+      <w:r>
+        <w:t xml:space="preserve">Single </w:t>
+      </w:r>
+      <w:r>
+        <w:t>data sets</w:t>
+      </w:r>
+    </w:p>
+    <w:p>
+      <w:r>
+        <w:t xml:space="preserve">Confirm that macro can correctly detect one or more WORK </w:t>
+      </w:r>
+      <w:r>
+        <w:t xml:space="preserve">or permanent </w:t>
+      </w:r>
+      <w:r>
+        <w:t xml:space="preserve">data sets, using </w:t>
+      </w:r>
+      <w:r>
+        <w:t>mix of one- and two-level names.</w:t>
       </w:r>
     </w:p>
     <w:p>
@@ -147,7 +74,10 @@
         <w:ind w:left="720"/>
       </w:pPr>
       <w:r>
-        <w:t>Quick description of this scenario</w:t>
+        <w:t xml:space="preserve">Individual </w:t>
+      </w:r>
+      <w:r>
+        <w:t>WORK data set correctly found</w:t>
       </w:r>
     </w:p>
     <w:p>
@@ -160,7 +90,7 @@
         <w:ind w:left="1080"/>
       </w:pPr>
       <w:r>
-        <w:t>Describe a successful result</w:t>
+        <w:t>with one-level name, return PASS (value of 1)</w:t>
       </w:r>
     </w:p>
     <w:p>
@@ -173,7 +103,178 @@
         <w:ind w:left="1080"/>
       </w:pPr>
       <w:r>
-        <w:t>Or describe an expected failure result</w:t>
+        <w:t xml:space="preserve">with </w:t>
+      </w:r>
+      <w:r>
+        <w:t>two</w:t>
+      </w:r>
+      <w:r>
+        <w:t>-level name, return PASS (value of 1)</w:t>
+      </w:r>
+    </w:p>
+    <w:p>
+      <w:pPr>
+        <w:pStyle w:val="ListParagraph"/>
+        <w:numPr>
+          <w:ilvl w:val="0"/>
+          <w:numId w:val="2"/>
+        </w:numPr>
+        <w:ind w:left="720"/>
+      </w:pPr>
+      <w:r>
+        <w:t>Non-existent WORK data set correctly NOT found</w:t>
+      </w:r>
+    </w:p>
+    <w:p>
+      <w:pPr>
+        <w:pStyle w:val="ListParagraph"/>
+        <w:numPr>
+          <w:ilvl w:val="1"/>
+          <w:numId w:val="2"/>
+        </w:numPr>
+        <w:ind w:left="1080"/>
+      </w:pPr>
+      <w:r>
+        <w:t xml:space="preserve">with one-level name, return </w:t>
+      </w:r>
+      <w:r>
+        <w:t>FAIL (value of 0</w:t>
+      </w:r>
+      <w:r>
+        <w:t>)</w:t>
+      </w:r>
+    </w:p>
+    <w:p>
+      <w:pPr>
+        <w:pStyle w:val="ListParagraph"/>
+        <w:numPr>
+          <w:ilvl w:val="1"/>
+          <w:numId w:val="2"/>
+        </w:numPr>
+        <w:ind w:left="1080"/>
+      </w:pPr>
+      <w:r>
+        <w:t xml:space="preserve">with two-level name, return </w:t>
+      </w:r>
+      <w:r>
+        <w:t>FAIL</w:t>
+      </w:r>
+      <w:r>
+        <w:t xml:space="preserve"> (value of </w:t>
+      </w:r>
+      <w:r>
+        <w:t>0</w:t>
+      </w:r>
+      <w:r>
+        <w:t>)</w:t>
+      </w:r>
+    </w:p>
+    <w:p>
+      <w:pPr>
+        <w:pStyle w:val="ListParagraph"/>
+        <w:numPr>
+          <w:ilvl w:val="0"/>
+          <w:numId w:val="2"/>
+        </w:numPr>
+        <w:ind w:left="720"/>
+      </w:pPr>
+      <w:r>
+        <w:t xml:space="preserve">Individual </w:t>
+      </w:r>
+      <w:r>
+        <w:t xml:space="preserve">PERMANENT </w:t>
+      </w:r>
+      <w:r>
+        <w:t>data set correctly found</w:t>
+      </w:r>
+    </w:p>
+    <w:p>
+      <w:pPr>
+        <w:pStyle w:val="ListParagraph"/>
+        <w:numPr>
+          <w:ilvl w:val="1"/>
+          <w:numId w:val="2"/>
+        </w:numPr>
+        <w:ind w:left="1080"/>
+      </w:pPr>
+      <w:r>
+        <w:t>with two-level name, return PASS (value of 1)</w:t>
+      </w:r>
+    </w:p>
+    <w:p>
+      <w:pPr>
+        <w:pStyle w:val="ListParagraph"/>
+        <w:numPr>
+          <w:ilvl w:val="0"/>
+          <w:numId w:val="2"/>
+        </w:numPr>
+        <w:ind w:left="720"/>
+      </w:pPr>
+      <w:r>
+        <w:t xml:space="preserve">Non-existent </w:t>
+      </w:r>
+      <w:r>
+        <w:t>PERMANENT</w:t>
+      </w:r>
+      <w:r>
+        <w:t xml:space="preserve"> data set correctly NOT found</w:t>
+      </w:r>
+    </w:p>
+    <w:p>
+      <w:pPr>
+        <w:pStyle w:val="ListParagraph"/>
+        <w:numPr>
+          <w:ilvl w:val="1"/>
+          <w:numId w:val="2"/>
+        </w:numPr>
+        <w:ind w:left="1080"/>
+      </w:pPr>
+      <w:r>
+        <w:t>with two-level name, return FAIL (value of 0)</w:t>
+      </w:r>
+    </w:p>
+    <w:p>
+      <w:pPr>
+        <w:pStyle w:val="ListParagraph"/>
+        <w:numPr>
+          <w:ilvl w:val="0"/>
+          <w:numId w:val="2"/>
+        </w:numPr>
+        <w:ind w:left="720"/>
+      </w:pPr>
+      <w:r>
+        <w:t xml:space="preserve">Confirm that </w:t>
+      </w:r>
+      <w:r>
+        <w:t xml:space="preserve">these </w:t>
+      </w:r>
+      <w:r>
+        <w:t>assertions are not case sensitive</w:t>
+      </w:r>
+    </w:p>
+    <w:p>
+      <w:pPr>
+        <w:pStyle w:val="ListParagraph"/>
+        <w:numPr>
+          <w:ilvl w:val="0"/>
+          <w:numId w:val="2"/>
+        </w:numPr>
+        <w:ind w:left="720"/>
+      </w:pPr>
+      <w:r>
+        <w:t>Confirm that macro correctly handles data set names that look like mnemonics (</w:t>
+      </w:r>
+      <w:r>
+        <w:t xml:space="preserve">e.g., </w:t>
+      </w:r>
+      <w:r>
+        <w:t>AND, OR</w:t>
+      </w:r>
+      <w:r>
+        <w:t>, NOT</w:t>
+      </w:r>
+      <w:r>
+        <w:t xml:space="preserve">) </w:t>
       </w:r>
     </w:p>
     <w:p>
@@ -181,7 +282,7 @@
         <w:pStyle w:val="Heading1"/>
       </w:pPr>
       <w:r>
-        <w:t>TEST 2</w:t>
+        <w:t>TEST 3</w:t>
       </w:r>
     </w:p>
     <w:p>
@@ -189,6 +290,147 @@
         <w:pStyle w:val="Heading2"/>
       </w:pPr>
       <w:r>
+        <w:t xml:space="preserve">Multiple </w:t>
+      </w:r>
+      <w:r>
+        <w:t>data sets</w:t>
+      </w:r>
+    </w:p>
+    <w:p>
+      <w:r>
+        <w:t>Confirm that macro can correctly detect one or more WORK data sets, using either one-level or two-level names.</w:t>
+      </w:r>
+    </w:p>
+    <w:p>
+      <w:pPr>
+        <w:pStyle w:val="Heading2"/>
+      </w:pPr>
+      <w:r>
+        <w:t>Checks</w:t>
+      </w:r>
+    </w:p>
+    <w:p>
+      <w:pPr>
+        <w:pStyle w:val="ListParagraph"/>
+        <w:numPr>
+          <w:ilvl w:val="0"/>
+          <w:numId w:val="4"/>
+        </w:numPr>
+        <w:ind w:left="720"/>
+      </w:pPr>
+      <w:r>
+        <w:t xml:space="preserve">Check that </w:t>
+      </w:r>
+      <w:r>
+        <w:t xml:space="preserve">multiple existing </w:t>
+      </w:r>
+      <w:r>
+        <w:t xml:space="preserve">WORK and Permanent </w:t>
+      </w:r>
+      <w:r>
+        <w:t>data sets correctly found</w:t>
+      </w:r>
+      <w:r>
+        <w:t>, return PASS value 1</w:t>
+      </w:r>
+    </w:p>
+    <w:p>
+      <w:pPr>
+        <w:pStyle w:val="ListParagraph"/>
+        <w:numPr>
+          <w:ilvl w:val="0"/>
+          <w:numId w:val="4"/>
+        </w:numPr>
+        <w:ind w:left="720"/>
+      </w:pPr>
+      <w:r>
+        <w:t>Check that any one missing data set results in overall FAIL response, regardless of position in list</w:t>
+      </w:r>
+    </w:p>
+    <w:p>
+      <w:pPr>
+        <w:pStyle w:val="ListParagraph"/>
+        <w:numPr>
+          <w:ilvl w:val="1"/>
+          <w:numId w:val="4"/>
+        </w:numPr>
+        <w:ind w:left="1080"/>
+      </w:pPr>
+      <w:r>
+        <w:t>1st missing data set forces FAIL value 0</w:t>
+      </w:r>
+    </w:p>
+    <w:p>
+      <w:pPr>
+        <w:pStyle w:val="ListParagraph"/>
+        <w:numPr>
+          <w:ilvl w:val="1"/>
+          <w:numId w:val="4"/>
+        </w:numPr>
+        <w:ind w:left="1080"/>
+      </w:pPr>
+      <w:r>
+        <w:t xml:space="preserve">last missing </w:t>
+      </w:r>
+      <w:r>
+        <w:t>data set forces FAIL value 0</w:t>
+      </w:r>
+    </w:p>
+    <w:p>
+      <w:pPr>
+        <w:pStyle w:val="ListParagraph"/>
+        <w:numPr>
+          <w:ilvl w:val="1"/>
+          <w:numId w:val="4"/>
+        </w:numPr>
+        <w:ind w:left="1080"/>
+      </w:pPr>
+      <w:r>
+        <w:t xml:space="preserve">in between missing </w:t>
+      </w:r>
+      <w:r>
+        <w:t>data set forces FAIL value 0</w:t>
+      </w:r>
+    </w:p>
+    <w:p>
+      <w:pPr>
+        <w:pStyle w:val="ListParagraph"/>
+        <w:numPr>
+          <w:ilvl w:val="0"/>
+          <w:numId w:val="4"/>
+        </w:numPr>
+        <w:ind w:left="720"/>
+      </w:pPr>
+      <w:r>
+        <w:t>Confirm that these assertions are not case sensitive</w:t>
+      </w:r>
+    </w:p>
+    <w:p>
+      <w:pPr>
+        <w:pStyle w:val="ListParagraph"/>
+        <w:numPr>
+          <w:ilvl w:val="0"/>
+          <w:numId w:val="4"/>
+        </w:numPr>
+        <w:ind w:left="720"/>
+      </w:pPr>
+      <w:r>
+        <w:t xml:space="preserve">Confirm that macro correctly handles data set names that look like mnemonics (e.g., AND, OR, NOT) </w:t>
+      </w:r>
+    </w:p>
+    <w:p>
+      <w:pPr>
+        <w:pStyle w:val="Heading1"/>
+      </w:pPr>
+      <w:r>
+        <w:t>TEST 4</w:t>
+      </w:r>
+    </w:p>
+    <w:p>
+      <w:pPr>
+        <w:pStyle w:val="Heading2"/>
+      </w:pPr>
+      <w:r>
         <w:t>Confirm expected log messages</w:t>
       </w:r>
     </w:p>
@@ -216,126 +458,186 @@
         <w:rPr>
           <w:color w:val="76923C" w:themeColor="accent3" w:themeShade="BF"/>
         </w:rPr>
-        <w:t>WARNING: (</w:t>
-      </w:r>
-      <w:proofErr w:type="spellStart"/>
-      <w:r>
-        <w:rPr>
-          <w:color w:val="76923C" w:themeColor="accent3" w:themeShade="BF"/>
-        </w:rPr>
-        <w:t>TEST_</w:t>
-      </w:r>
-      <w:r>
-        <w:rPr>
-          <w:i/>
-          <w:color w:val="76923C" w:themeColor="accent3" w:themeShade="BF"/>
-        </w:rPr>
-        <w:t>macro</w:t>
-      </w:r>
-      <w:proofErr w:type="spellEnd"/>
-      <w:r>
-        <w:rPr>
-          <w:i/>
-          <w:color w:val="76923C" w:themeColor="accent3" w:themeShade="BF"/>
-        </w:rPr>
-        <w:t>-name</w:t>
-      </w:r>
-      <w:r>
-        <w:rPr>
-          <w:color w:val="76923C" w:themeColor="accent3" w:themeShade="BF"/>
-        </w:rPr>
-        <w:t xml:space="preserve">) User must ensure </w:t>
-      </w:r>
-      <w:proofErr w:type="spellStart"/>
-      <w:r>
-        <w:rPr>
-          <w:color w:val="76923C" w:themeColor="accent3" w:themeShade="BF"/>
-        </w:rPr>
-        <w:t>PhUSE</w:t>
-      </w:r>
-      <w:proofErr w:type="spellEnd"/>
-      <w:r>
-        <w:rPr>
-          <w:color w:val="76923C" w:themeColor="accent3" w:themeShade="BF"/>
-        </w:rPr>
-        <w:t>/CSS utilities are in the AUTOCALL path.</w:t>
-      </w:r>
-    </w:p>
-    <w:p>
-      <w:pPr>
-        <w:rPr>
-          <w:color w:val="C00000"/>
-        </w:rPr>
-      </w:pPr>
-      <w:r>
-        <w:rPr>
-          <w:color w:val="C00000"/>
-        </w:rPr>
-        <w:t>ERROR: (</w:t>
-      </w:r>
-      <w:r>
-        <w:rPr>
-          <w:i/>
-          <w:color w:val="C00000"/>
-        </w:rPr>
-        <w:t>macro-name</w:t>
-      </w:r>
-      <w:r>
-        <w:rPr>
-          <w:color w:val="C00000"/>
-        </w:rPr>
-        <w:t xml:space="preserve">) Result is FAIL. </w:t>
-      </w:r>
-      <w:r>
-        <w:rPr>
-          <w:color w:val="C00000"/>
-        </w:rPr>
-        <w:t>Here are a few helpful details.</w:t>
-      </w:r>
-    </w:p>
-    <w:p>
-      <w:pPr>
-        <w:rPr>
-          <w:color w:val="C00000"/>
-        </w:rPr>
-      </w:pPr>
-      <w:r>
-        <w:rPr>
-          <w:color w:val="C00000"/>
-        </w:rPr>
-        <w:t>ERROR: (</w:t>
-      </w:r>
-      <w:r>
-        <w:rPr>
-          <w:i/>
-          <w:color w:val="C00000"/>
-        </w:rPr>
-        <w:t>macro-name</w:t>
-      </w:r>
-      <w:r>
-        <w:rPr>
-          <w:color w:val="C00000"/>
-        </w:rPr>
-        <w:t xml:space="preserve">) Result is FAIL. </w:t>
-      </w:r>
-      <w:r>
-        <w:rPr>
-          <w:color w:val="C00000"/>
-        </w:rPr>
-        <w:t>Something else went wrong here.</w:t>
-      </w:r>
-    </w:p>
-    <w:p>
-      <w:pPr>
-        <w:rPr>
-          <w:color w:val="C00000"/>
-        </w:rPr>
-      </w:pPr>
-      <w:r>
-        <w:rPr>
-          <w:color w:val="C00000"/>
-        </w:rPr>
-        <w:t>ERROR: Errors printed on pages 12,15,20.</w:t>
+        <w:t>WARNING: (TEST_ASSERT_DSET_EXIST) User must ensure PhUSE/CSS utilities are in the AUTOCALL path.</w:t>
+      </w:r>
+    </w:p>
+    <w:p>
+      <w:pPr>
+        <w:rPr>
+          <w:color w:val="C00000"/>
+        </w:rPr>
+      </w:pPr>
+      <w:r>
+        <w:rPr>
+          <w:color w:val="C00000"/>
+        </w:rPr>
+        <w:t>ERROR: (ASSERT_DSET_EXIST) Result is FAIL. Please specify a data set name.</w:t>
+      </w:r>
+    </w:p>
+    <w:p>
+      <w:pPr>
+        <w:rPr>
+          <w:color w:val="C00000"/>
+        </w:rPr>
+      </w:pPr>
+      <w:bookmarkStart w:id="0" w:name="_GoBack"/>
+      <w:bookmarkEnd w:id="0"/>
+      <w:r>
+        <w:rPr>
+          <w:color w:val="C00000"/>
+        </w:rPr>
+        <w:t>ERROR: (ASSERT_DSET_EXIST) Result is FAIL. Data set NOTINWORK is N</w:t>
+      </w:r>
+      <w:r>
+        <w:rPr>
+          <w:color w:val="C00000"/>
+        </w:rPr>
+        <w:t xml:space="preserve">OT accessible. Try another data </w:t>
+      </w:r>
+      <w:r>
+        <w:rPr>
+          <w:color w:val="C00000"/>
+        </w:rPr>
+        <w:t>set.</w:t>
+      </w:r>
+    </w:p>
+    <w:p>
+      <w:pPr>
+        <w:rPr>
+          <w:color w:val="C00000"/>
+        </w:rPr>
+      </w:pPr>
+      <w:r>
+        <w:rPr>
+          <w:color w:val="C00000"/>
+        </w:rPr>
+        <w:lastRenderedPageBreak/>
+        <w:t>ERROR: (ASSERT_DSET_EXIST) Result is FAIL. Data set WORK.CLASS_MOD_DNE is NOT accessible. Try</w:t>
+      </w:r>
+      <w:r>
+        <w:rPr>
+          <w:color w:val="C00000"/>
+        </w:rPr>
+        <w:t xml:space="preserve"> </w:t>
+      </w:r>
+      <w:r>
+        <w:rPr>
+          <w:color w:val="C00000"/>
+        </w:rPr>
+        <w:t>another data set.</w:t>
+      </w:r>
+    </w:p>
+    <w:p>
+      <w:pPr>
+        <w:rPr>
+          <w:color w:val="C00000"/>
+        </w:rPr>
+      </w:pPr>
+      <w:r>
+        <w:rPr>
+          <w:color w:val="C00000"/>
+        </w:rPr>
+        <w:t>ERROR: (ASSERT_DSET_EXIST) Result is FAIL. Data set SASHELP.</w:t>
+      </w:r>
+      <w:r>
+        <w:rPr>
+          <w:color w:val="C00000"/>
+        </w:rPr>
+        <w:t xml:space="preserve">CLASSICS is NOT accessible. Try </w:t>
+      </w:r>
+      <w:r>
+        <w:rPr>
+          <w:color w:val="C00000"/>
+        </w:rPr>
+        <w:t>another data set.</w:t>
+      </w:r>
+    </w:p>
+    <w:p>
+      <w:pPr>
+        <w:rPr>
+          <w:color w:val="C00000"/>
+        </w:rPr>
+      </w:pPr>
+      <w:r>
+        <w:rPr>
+          <w:color w:val="C00000"/>
+        </w:rPr>
+        <w:t>ERROR: (ASSERT_DSET_EXIST) Result is FAIL. Data set WORK.IF is N</w:t>
+      </w:r>
+      <w:r>
+        <w:rPr>
+          <w:color w:val="C00000"/>
+        </w:rPr>
+        <w:t xml:space="preserve">OT accessible. Try another data </w:t>
+      </w:r>
+      <w:r>
+        <w:rPr>
+          <w:color w:val="C00000"/>
+        </w:rPr>
+        <w:t>set.</w:t>
+      </w:r>
+    </w:p>
+    <w:p>
+      <w:pPr>
+        <w:rPr>
+          <w:color w:val="C00000"/>
+        </w:rPr>
+      </w:pPr>
+      <w:r>
+        <w:rPr>
+          <w:color w:val="C00000"/>
+        </w:rPr>
+        <w:t>ERROR: (ASSERT_DSET_EXIST) Result is FAIL. Data set WORK.FOR is N</w:t>
+      </w:r>
+      <w:r>
+        <w:rPr>
+          <w:color w:val="C00000"/>
+        </w:rPr>
+        <w:t xml:space="preserve">OT accessible. Try another data </w:t>
+      </w:r>
+      <w:r>
+        <w:rPr>
+          <w:color w:val="C00000"/>
+        </w:rPr>
+        <w:t>set.</w:t>
+      </w:r>
+    </w:p>
+    <w:p>
+      <w:pPr>
+        <w:rPr>
+          <w:color w:val="C00000"/>
+        </w:rPr>
+      </w:pPr>
+      <w:r>
+        <w:rPr>
+          <w:color w:val="C00000"/>
+        </w:rPr>
+        <w:t>ERROR: (ASSERT_DSET_EXIST) Result is FAIL. Data set SASHELP.</w:t>
+      </w:r>
+      <w:r>
+        <w:rPr>
+          <w:color w:val="C00000"/>
+        </w:rPr>
+        <w:t xml:space="preserve">CLASSICS is NOT accessible. Try another data </w:t>
+      </w:r>
+      <w:r>
+        <w:rPr>
+          <w:color w:val="C00000"/>
+        </w:rPr>
+        <w:t>set.</w:t>
+      </w:r>
+    </w:p>
+    <w:p>
+      <w:pPr>
+        <w:rPr>
+          <w:color w:val="C00000"/>
+        </w:rPr>
+      </w:pPr>
+      <w:r>
+        <w:rPr>
+          <w:color w:val="C00000"/>
+        </w:rPr>
+        <w:t>ERROR: Errors printed on pages 7,8,9,10.</w:t>
       </w:r>
     </w:p>
     <w:sectPr>
@@ -529,6 +831,95 @@
     </w:lvl>
   </w:abstractNum>
   <w:abstractNum w:abstractNumId="2">
+    <w:nsid w:val="3EE35D71"/>
+    <w:multiLevelType w:val="hybridMultilevel"/>
+    <w:tmpl w:val="16028980"/>
+    <w:lvl w:ilvl="0" w:tplc="634601D6">
+      <w:start w:val="1"/>
+      <w:numFmt w:val="lowerLetter"/>
+      <w:lvlText w:val="%1."/>
+      <w:lvlJc w:val="left"/>
+      <w:pPr>
+        <w:ind w:left="555" w:hanging="360"/>
+      </w:pPr>
+      <w:rPr>
+        <w:rFonts w:hint="default"/>
+      </w:rPr>
+    </w:lvl>
+    <w:lvl w:ilvl="1" w:tplc="0409000F">
+      <w:start w:val="1"/>
+      <w:numFmt w:val="decimal"/>
+      <w:lvlText w:val="%2."/>
+      <w:lvlJc w:val="left"/>
+      <w:pPr>
+        <w:ind w:left="1275" w:hanging="360"/>
+      </w:pPr>
+    </w:lvl>
+    <w:lvl w:ilvl="2" w:tplc="0409001B">
+      <w:start w:val="1"/>
+      <w:numFmt w:val="lowerRoman"/>
+      <w:lvlText w:val="%3."/>
+      <w:lvlJc w:val="right"/>
+      <w:pPr>
+        <w:ind w:left="1995" w:hanging="180"/>
+      </w:pPr>
+    </w:lvl>
+    <w:lvl w:ilvl="3" w:tplc="0409000F" w:tentative="1">
+      <w:start w:val="1"/>
+      <w:numFmt w:val="decimal"/>
+      <w:lvlText w:val="%4."/>
+      <w:lvlJc w:val="left"/>
+      <w:pPr>
+        <w:ind w:left="2715" w:hanging="360"/>
+      </w:pPr>
+    </w:lvl>
+    <w:lvl w:ilvl="4" w:tplc="04090019" w:tentative="1">
+      <w:start w:val="1"/>
+      <w:numFmt w:val="lowerLetter"/>
+      <w:lvlText w:val="%5."/>
+      <w:lvlJc w:val="left"/>
+      <w:pPr>
+        <w:ind w:left="3435" w:hanging="360"/>
+      </w:pPr>
+    </w:lvl>
+    <w:lvl w:ilvl="5" w:tplc="0409001B" w:tentative="1">
+      <w:start w:val="1"/>
+      <w:numFmt w:val="lowerRoman"/>
+      <w:lvlText w:val="%6."/>
+      <w:lvlJc w:val="right"/>
+      <w:pPr>
+        <w:ind w:left="4155" w:hanging="180"/>
+      </w:pPr>
+    </w:lvl>
+    <w:lvl w:ilvl="6" w:tplc="0409000F" w:tentative="1">
+      <w:start w:val="1"/>
+      <w:numFmt w:val="decimal"/>
+      <w:lvlText w:val="%7."/>
+      <w:lvlJc w:val="left"/>
+      <w:pPr>
+        <w:ind w:left="4875" w:hanging="360"/>
+      </w:pPr>
+    </w:lvl>
+    <w:lvl w:ilvl="7" w:tplc="04090019" w:tentative="1">
+      <w:start w:val="1"/>
+      <w:numFmt w:val="lowerLetter"/>
+      <w:lvlText w:val="%8."/>
+      <w:lvlJc w:val="left"/>
+      <w:pPr>
+        <w:ind w:left="5595" w:hanging="360"/>
+      </w:pPr>
+    </w:lvl>
+    <w:lvl w:ilvl="8" w:tplc="0409001B" w:tentative="1">
+      <w:start w:val="1"/>
+      <w:numFmt w:val="lowerRoman"/>
+      <w:lvlText w:val="%9."/>
+      <w:lvlJc w:val="right"/>
+      <w:pPr>
+        <w:ind w:left="6315" w:hanging="180"/>
+      </w:pPr>
+    </w:lvl>
+  </w:abstractNum>
+  <w:abstractNum w:abstractNumId="3">
     <w:nsid w:val="7CEF28DA"/>
     <w:multiLevelType w:val="hybridMultilevel"/>
     <w:tmpl w:val="FE3A8DD4"/>
@@ -615,13 +1006,16 @@
     </w:lvl>
   </w:abstractNum>
   <w:num w:numId="1">
-    <w:abstractNumId w:val="2"/>
+    <w:abstractNumId w:val="3"/>
   </w:num>
   <w:num w:numId="2">
     <w:abstractNumId w:val="1"/>
   </w:num>
   <w:num w:numId="3">
     <w:abstractNumId w:val="0"/>
+  </w:num>
+  <w:num w:numId="4">
+    <w:abstractNumId w:val="2"/>
   </w:num>
 </w:numbering>
 </file>

</xml_diff>